<commit_message>
added form validation for customer, address. modified appointment alert
</commit_message>
<xml_diff>
--- a/Rubric Doc.docx
+++ b/Rubric Doc.docx
@@ -19,50 +19,14 @@
     </w:p>
     <w:p>
       <w:r>
+        <w:rPr>
+          <w:noProof/>
+        </w:rPr>
         <w:drawing>
           <wp:inline distT="0" distB="0" distL="0" distR="0" wp14:anchorId="7E1E5FF7" wp14:editId="1C122711">
             <wp:extent cx="5943600" cy="3134995"/>
             <wp:effectExtent l="0" t="0" r="0" b="8255"/>
             <wp:docPr id="1" name="Picture 1"/>
-            <wp:cNvGraphicFramePr>
-              <a:graphicFrameLocks xmlns:a="http://schemas.openxmlformats.org/drawingml/2006/main" noChangeAspect="1"/>
-            </wp:cNvGraphicFramePr>
-            <a:graphic xmlns:a="http://schemas.openxmlformats.org/drawingml/2006/main">
-              <a:graphicData uri="http://schemas.openxmlformats.org/drawingml/2006/picture">
-                <pic:pic xmlns:pic="http://schemas.openxmlformats.org/drawingml/2006/picture">
-                  <pic:nvPicPr>
-                    <pic:cNvPr id="1" name=""/>
-                    <pic:cNvPicPr/>
-                  </pic:nvPicPr>
-                  <pic:blipFill>
-                    <a:blip r:embed="rId4"/>
-                    <a:stretch>
-                      <a:fillRect/>
-                    </a:stretch>
-                  </pic:blipFill>
-                  <pic:spPr>
-                    <a:xfrm>
-                      <a:off x="0" y="0"/>
-                      <a:ext cx="5943600" cy="3134995"/>
-                    </a:xfrm>
-                    <a:prstGeom prst="rect">
-                      <a:avLst/>
-                    </a:prstGeom>
-                  </pic:spPr>
-                </pic:pic>
-              </a:graphicData>
-            </a:graphic>
-          </wp:inline>
-        </w:drawing>
-      </w:r>
-    </w:p>
-    <w:p>
-      <w:r>
-        <w:drawing>
-          <wp:inline distT="0" distB="0" distL="0" distR="0" wp14:anchorId="746C9CA5" wp14:editId="356031B7">
-            <wp:extent cx="5943600" cy="3141980"/>
-            <wp:effectExtent l="0" t="0" r="0" b="1270"/>
-            <wp:docPr id="2" name="Picture 2"/>
             <wp:cNvGraphicFramePr>
               <a:graphicFrameLocks xmlns:a="http://schemas.openxmlformats.org/drawingml/2006/main" noChangeAspect="1"/>
             </wp:cNvGraphicFramePr>
@@ -82,7 +46,7 @@
                   <pic:spPr>
                     <a:xfrm>
                       <a:off x="0" y="0"/>
-                      <a:ext cx="5943600" cy="3141980"/>
+                      <a:ext cx="5943600" cy="3134995"/>
                     </a:xfrm>
                     <a:prstGeom prst="rect">
                       <a:avLst/>
@@ -97,12 +61,14 @@
     </w:p>
     <w:p>
       <w:r>
-        <w:lastRenderedPageBreak/>
+        <w:rPr>
+          <w:noProof/>
+        </w:rPr>
         <w:drawing>
-          <wp:inline distT="0" distB="0" distL="0" distR="0" wp14:anchorId="5A82F3D8" wp14:editId="7EDEA276">
-            <wp:extent cx="5943600" cy="3127375"/>
-            <wp:effectExtent l="0" t="0" r="0" b="0"/>
-            <wp:docPr id="3" name="Picture 3"/>
+          <wp:inline distT="0" distB="0" distL="0" distR="0" wp14:anchorId="746C9CA5" wp14:editId="356031B7">
+            <wp:extent cx="5943600" cy="3141980"/>
+            <wp:effectExtent l="0" t="0" r="0" b="1270"/>
+            <wp:docPr id="2" name="Picture 2"/>
             <wp:cNvGraphicFramePr>
               <a:graphicFrameLocks xmlns:a="http://schemas.openxmlformats.org/drawingml/2006/main" noChangeAspect="1"/>
             </wp:cNvGraphicFramePr>
@@ -122,7 +88,7 @@
                   <pic:spPr>
                     <a:xfrm>
                       <a:off x="0" y="0"/>
-                      <a:ext cx="5943600" cy="3127375"/>
+                      <a:ext cx="5943600" cy="3141980"/>
                     </a:xfrm>
                     <a:prstGeom prst="rect">
                       <a:avLst/>
@@ -136,17 +102,59 @@
       </w:r>
     </w:p>
     <w:p>
-      <w:r>
-        <w:t>B.   Provide the ability to add, update, and delete customer records in the database, including name, address, and phone number.</w:t>
-      </w:r>
-    </w:p>
-    <w:p>
-      <w:r>
+      <w:pPr>
+        <w:rPr>
+          <w:color w:val="FF0000"/>
+        </w:rPr>
+      </w:pPr>
+      <w:r>
+        <w:rPr>
+          <w:color w:val="FF0000"/>
+        </w:rPr>
+        <w:t>v</w:t>
+      </w:r>
+      <w:r>
+        <w:rPr>
+          <w:color w:val="FF0000"/>
+        </w:rPr>
+        <w:t>1</w:t>
+      </w:r>
+      <w:r>
+        <w:rPr>
+          <w:color w:val="FF0000"/>
+        </w:rPr>
+        <w:t xml:space="preserve"> updates:</w:t>
+      </w:r>
+    </w:p>
+    <w:p>
+      <w:pPr>
+        <w:pStyle w:val="ListParagraph"/>
+        <w:numPr>
+          <w:ilvl w:val="0"/>
+          <w:numId w:val="1"/>
+        </w:numPr>
+        <w:rPr>
+          <w:color w:val="FF0000"/>
+        </w:rPr>
+      </w:pPr>
+      <w:r>
+        <w:rPr>
+          <w:color w:val="FF0000"/>
+        </w:rPr>
+        <w:t>Screen checks current locale language and sets the language drop down box to it if it is Spanish. Default language is English if not Spanish.</w:t>
+      </w:r>
+    </w:p>
+    <w:p>
+      <w:r>
+        <w:rPr>
+          <w:noProof/>
+        </w:rPr>
+        <w:lastRenderedPageBreak/>
         <w:drawing>
-          <wp:inline distT="0" distB="0" distL="0" distR="0" wp14:anchorId="3175BBF5" wp14:editId="6346C6DF">
-            <wp:extent cx="5943600" cy="4044950"/>
+          <wp:inline distT="0" distB="0" distL="0" distR="0" wp14:anchorId="5A82F3D8" wp14:editId="7EDEA276">
+            <wp:extent cx="5943600" cy="3127375"/>
             <wp:effectExtent l="0" t="0" r="0" b="0"/>
-            <wp:docPr id="5" name="Picture 5"/>
+            <wp:docPr id="3" name="Picture 3"/>
             <wp:cNvGraphicFramePr>
               <a:graphicFrameLocks xmlns:a="http://schemas.openxmlformats.org/drawingml/2006/main" noChangeAspect="1"/>
             </wp:cNvGraphicFramePr>
@@ -166,7 +174,7 @@
                   <pic:spPr>
                     <a:xfrm>
                       <a:off x="0" y="0"/>
-                      <a:ext cx="5943600" cy="4044950"/>
+                      <a:ext cx="5943600" cy="3127375"/>
                     </a:xfrm>
                     <a:prstGeom prst="rect">
                       <a:avLst/>
@@ -181,12 +189,19 @@
     </w:p>
     <w:p>
       <w:r>
-        <w:lastRenderedPageBreak/>
+        <w:t>B.   Provide the ability to add, update, and delete customer records in the database, including name, address, and phone number.</w:t>
+      </w:r>
+    </w:p>
+    <w:p>
+      <w:r>
+        <w:rPr>
+          <w:noProof/>
+        </w:rPr>
         <w:drawing>
-          <wp:inline distT="0" distB="0" distL="0" distR="0" wp14:anchorId="3E876C27" wp14:editId="6C4CD8F3">
-            <wp:extent cx="4802541" cy="5803071"/>
-            <wp:effectExtent l="0" t="0" r="0" b="7620"/>
-            <wp:docPr id="9" name="Picture 9"/>
+          <wp:inline distT="0" distB="0" distL="0" distR="0" wp14:anchorId="3175BBF5" wp14:editId="6346C6DF">
+            <wp:extent cx="5943600" cy="4044950"/>
+            <wp:effectExtent l="0" t="0" r="0" b="0"/>
+            <wp:docPr id="5" name="Picture 5"/>
             <wp:cNvGraphicFramePr>
               <a:graphicFrameLocks xmlns:a="http://schemas.openxmlformats.org/drawingml/2006/main" noChangeAspect="1"/>
             </wp:cNvGraphicFramePr>
@@ -206,7 +221,7 @@
                   <pic:spPr>
                     <a:xfrm>
                       <a:off x="0" y="0"/>
-                      <a:ext cx="4802541" cy="5803071"/>
+                      <a:ext cx="5943600" cy="4044950"/>
                     </a:xfrm>
                     <a:prstGeom prst="rect">
                       <a:avLst/>
@@ -221,12 +236,15 @@
     </w:p>
     <w:p>
       <w:r>
+        <w:rPr>
+          <w:noProof/>
+        </w:rPr>
         <w:lastRenderedPageBreak/>
         <w:drawing>
-          <wp:inline distT="0" distB="0" distL="0" distR="0" wp14:anchorId="0BE93EC4" wp14:editId="0E19934A">
+          <wp:inline distT="0" distB="0" distL="0" distR="0" wp14:anchorId="3E876C27" wp14:editId="6C4CD8F3">
             <wp:extent cx="4802541" cy="5803071"/>
             <wp:effectExtent l="0" t="0" r="0" b="7620"/>
-            <wp:docPr id="10" name="Picture 10"/>
+            <wp:docPr id="9" name="Picture 9"/>
             <wp:cNvGraphicFramePr>
               <a:graphicFrameLocks xmlns:a="http://schemas.openxmlformats.org/drawingml/2006/main" noChangeAspect="1"/>
             </wp:cNvGraphicFramePr>
@@ -261,12 +279,15 @@
     </w:p>
     <w:p>
       <w:r>
+        <w:rPr>
+          <w:noProof/>
+        </w:rPr>
         <w:lastRenderedPageBreak/>
         <w:drawing>
-          <wp:inline distT="0" distB="0" distL="0" distR="0" wp14:anchorId="55EABA2F" wp14:editId="751B96FB">
-            <wp:extent cx="5943600" cy="4033520"/>
-            <wp:effectExtent l="0" t="0" r="0" b="5080"/>
-            <wp:docPr id="11" name="Picture 11"/>
+          <wp:inline distT="0" distB="0" distL="0" distR="0" wp14:anchorId="0BE93EC4" wp14:editId="0E19934A">
+            <wp:extent cx="4802541" cy="5803071"/>
+            <wp:effectExtent l="0" t="0" r="0" b="7620"/>
+            <wp:docPr id="10" name="Picture 10"/>
             <wp:cNvGraphicFramePr>
               <a:graphicFrameLocks xmlns:a="http://schemas.openxmlformats.org/drawingml/2006/main" noChangeAspect="1"/>
             </wp:cNvGraphicFramePr>
@@ -286,7 +307,7 @@
                   <pic:spPr>
                     <a:xfrm>
                       <a:off x="0" y="0"/>
-                      <a:ext cx="5943600" cy="4033520"/>
+                      <a:ext cx="4802541" cy="5803071"/>
                     </a:xfrm>
                     <a:prstGeom prst="rect">
                       <a:avLst/>
@@ -299,32 +320,17 @@
         </w:drawing>
       </w:r>
     </w:p>
-    <w:p/>
-    <w:p>
-      <w:r>
-        <w:t> </w:t>
-      </w:r>
-    </w:p>
-    <w:p>
-      <w:r>
+    <w:p>
+      <w:r>
+        <w:rPr>
+          <w:noProof/>
+        </w:rPr>
         <w:lastRenderedPageBreak/>
-        <w:t>C.   Provide the ability to add, update, and delete appointments, capturing the type of appointment and a link to the specific customer record in the database.</w:t>
-      </w:r>
-      <w:r>
-        <w:rPr>
-          <w:noProof/>
-        </w:rPr>
-        <w:t xml:space="preserve"> </w:t>
-      </w:r>
-      <w:r>
-        <w:rPr>
-          <w:noProof/>
-        </w:rPr>
         <w:drawing>
-          <wp:inline distT="0" distB="0" distL="0" distR="0" wp14:anchorId="3C10E131" wp14:editId="6E9BE19A">
-            <wp:extent cx="5298041" cy="6155638"/>
-            <wp:effectExtent l="0" t="0" r="0" b="0"/>
-            <wp:docPr id="15" name="Picture 15"/>
+          <wp:inline distT="0" distB="0" distL="0" distR="0" wp14:anchorId="55EABA2F" wp14:editId="751B96FB">
+            <wp:extent cx="5943600" cy="4033520"/>
+            <wp:effectExtent l="0" t="0" r="0" b="5080"/>
+            <wp:docPr id="11" name="Picture 11"/>
             <wp:cNvGraphicFramePr>
               <a:graphicFrameLocks xmlns:a="http://schemas.openxmlformats.org/drawingml/2006/main" noChangeAspect="1"/>
             </wp:cNvGraphicFramePr>
@@ -344,7 +350,7 @@
                   <pic:spPr>
                     <a:xfrm>
                       <a:off x="0" y="0"/>
-                      <a:ext cx="5298041" cy="6155638"/>
+                      <a:ext cx="5943600" cy="4033520"/>
                     </a:xfrm>
                     <a:prstGeom prst="rect">
                       <a:avLst/>
@@ -358,20 +364,31 @@
       </w:r>
     </w:p>
     <w:p/>
-    <w:p/>
-    <w:p>
-      <w:r>
-        <w:t>D.   Provide the ability to view the calendar by month and by week.</w:t>
+    <w:p>
+      <w:r>
+        <w:t> </w:t>
       </w:r>
     </w:p>
     <w:p>
       <w:r>
         <w:lastRenderedPageBreak/>
+        <w:t>C.   Provide the ability to add, update, and delete appointments, capturing the type of appointment and a link to the specific customer record in the database.</w:t>
+      </w:r>
+      <w:r>
+        <w:rPr>
+          <w:noProof/>
+        </w:rPr>
+        <w:t xml:space="preserve"> </w:t>
+      </w:r>
+      <w:r>
+        <w:rPr>
+          <w:noProof/>
+        </w:rPr>
         <w:drawing>
-          <wp:inline distT="0" distB="0" distL="0" distR="0" wp14:anchorId="5554792F" wp14:editId="0A65BF7B">
-            <wp:extent cx="5943600" cy="4045585"/>
+          <wp:inline distT="0" distB="0" distL="0" distR="0" wp14:anchorId="3C10E131" wp14:editId="6E9BE19A">
+            <wp:extent cx="5298041" cy="6155638"/>
             <wp:effectExtent l="0" t="0" r="0" b="0"/>
-            <wp:docPr id="16" name="Picture 16"/>
+            <wp:docPr id="15" name="Picture 15"/>
             <wp:cNvGraphicFramePr>
               <a:graphicFrameLocks xmlns:a="http://schemas.openxmlformats.org/drawingml/2006/main" noChangeAspect="1"/>
             </wp:cNvGraphicFramePr>
@@ -391,7 +408,7 @@
                   <pic:spPr>
                     <a:xfrm>
                       <a:off x="0" y="0"/>
-                      <a:ext cx="5943600" cy="4045585"/>
+                      <a:ext cx="5298041" cy="6155638"/>
                     </a:xfrm>
                     <a:prstGeom prst="rect">
                       <a:avLst/>
@@ -403,260 +420,24 @@
           </wp:inline>
         </w:drawing>
       </w:r>
-      <w:r>
-        <w:t xml:space="preserve"> </w:t>
-      </w:r>
-    </w:p>
-    <w:p>
-      <w:r>
-        <w:t> </w:t>
-      </w:r>
-    </w:p>
-    <w:p>
-      <w:r>
-        <w:t xml:space="preserve">E.    Provide the ability to automatically adjust appointment times based on user time zones and </w:t>
-      </w:r>
-      <w:proofErr w:type="gramStart"/>
-      <w:r>
-        <w:t>daylight saving</w:t>
-      </w:r>
-      <w:proofErr w:type="gramEnd"/>
-      <w:r>
-        <w:t xml:space="preserve"> time.</w:t>
-      </w:r>
-    </w:p>
-    <w:p>
-      <w:pPr>
-        <w:ind w:firstLine="720"/>
-        <w:rPr>
-          <w:u w:val="single"/>
-        </w:rPr>
-      </w:pPr>
-      <w:r>
-        <w:rPr>
-          <w:u w:val="single"/>
-        </w:rPr>
-        <w:t xml:space="preserve">Done by using the </w:t>
-      </w:r>
-      <w:proofErr w:type="spellStart"/>
-      <w:r>
-        <w:rPr>
-          <w:u w:val="single"/>
-        </w:rPr>
-        <w:t>LocalDateTime</w:t>
-      </w:r>
-      <w:proofErr w:type="spellEnd"/>
-      <w:r>
-        <w:rPr>
-          <w:u w:val="single"/>
-        </w:rPr>
-        <w:t xml:space="preserve"> </w:t>
-      </w:r>
-      <w:r>
-        <w:rPr>
-          <w:u w:val="single"/>
-        </w:rPr>
-        <w:t xml:space="preserve">and </w:t>
-      </w:r>
-      <w:proofErr w:type="spellStart"/>
-      <w:r>
-        <w:rPr>
-          <w:u w:val="single"/>
-        </w:rPr>
-        <w:t>ZoneDateTime</w:t>
-      </w:r>
-      <w:proofErr w:type="spellEnd"/>
-      <w:r>
-        <w:rPr>
-          <w:u w:val="single"/>
-        </w:rPr>
-        <w:t xml:space="preserve"> API.</w:t>
-      </w:r>
-    </w:p>
-    <w:p>
-      <w:r>
-        <w:t> </w:t>
-      </w:r>
-    </w:p>
-    <w:p>
-      <w:r>
-        <w:t>F.   Write exception controls to prevent </w:t>
-      </w:r>
-      <w:r>
-        <w:rPr>
-          <w:i/>
-          <w:iCs/>
-        </w:rPr>
-        <w:t>each</w:t>
-      </w:r>
-      <w:r>
-        <w:t> of the following. You may use the same mechanism of exception control more than once, but you must incorporate </w:t>
-      </w:r>
-      <w:r>
-        <w:rPr>
-          <w:i/>
-          <w:iCs/>
-        </w:rPr>
-        <w:t xml:space="preserve">at </w:t>
-      </w:r>
-      <w:proofErr w:type="gramStart"/>
-      <w:r>
-        <w:rPr>
-          <w:i/>
-          <w:iCs/>
-        </w:rPr>
-        <w:t>least</w:t>
-      </w:r>
-      <w:r>
-        <w:t>  </w:t>
-      </w:r>
-      <w:r>
-        <w:rPr>
-          <w:b/>
-          <w:bCs/>
-        </w:rPr>
-        <w:t>two</w:t>
-      </w:r>
-      <w:proofErr w:type="gramEnd"/>
-      <w:r>
-        <w:t> different mechanisms of exception control.</w:t>
-      </w:r>
-    </w:p>
-    <w:p>
-      <w:pPr>
-        <w:rPr>
-          <w:b/>
-          <w:bCs/>
-        </w:rPr>
-      </w:pPr>
-      <w:r>
-        <w:t>•   scheduling an appointment outside business hours</w:t>
-      </w:r>
-      <w:r>
-        <w:t xml:space="preserve"> </w:t>
-      </w:r>
-      <w:r>
-        <w:rPr>
-          <w:b/>
-          <w:bCs/>
-        </w:rPr>
-        <w:sym w:font="Wingdings" w:char="F0E0"/>
-      </w:r>
-      <w:r>
-        <w:rPr>
-          <w:b/>
-          <w:bCs/>
-        </w:rPr>
-        <w:t>set at 9 am to 530 pm locally on appointment entry</w:t>
-      </w:r>
-    </w:p>
-    <w:p>
-      <w:pPr>
-        <w:rPr>
-          <w:strike/>
-        </w:rPr>
-      </w:pPr>
-      <w:r>
-        <w:rPr>
-          <w:strike/>
-        </w:rPr>
-        <w:t>•   scheduling overlapping appointments</w:t>
-      </w:r>
-    </w:p>
-    <w:p>
-      <w:pPr>
-        <w:rPr>
-          <w:b/>
-          <w:bCs/>
-        </w:rPr>
-      </w:pPr>
-      <w:r>
-        <w:t>•   entering nonexistent or invalid customer data</w:t>
-      </w:r>
-      <w:r>
-        <w:sym w:font="Wingdings" w:char="F0E0"/>
-      </w:r>
-      <w:r>
-        <w:rPr>
-          <w:b/>
-          <w:bCs/>
-        </w:rPr>
-        <w:t xml:space="preserve"> taken care of by using combo boxes in the appointment </w:t>
-      </w:r>
-      <w:r>
-        <w:rPr>
-          <w:b/>
-          <w:bCs/>
-        </w:rPr>
-        <w:t>form, address form and other related forms.</w:t>
-      </w:r>
-    </w:p>
-    <w:p>
-      <w:pPr>
-        <w:rPr>
-          <w:b/>
-          <w:bCs/>
-        </w:rPr>
-      </w:pPr>
-      <w:r>
-        <w:t>•   entering an incorrect username and password</w:t>
-      </w:r>
-      <w:r>
-        <w:t xml:space="preserve"> </w:t>
-      </w:r>
-      <w:r>
-        <w:sym w:font="Wingdings" w:char="F0E0"/>
-      </w:r>
-      <w:r>
-        <w:t xml:space="preserve"> </w:t>
-      </w:r>
-      <w:r>
-        <w:rPr>
-          <w:b/>
-          <w:bCs/>
-        </w:rPr>
-        <w:t xml:space="preserve">done with language support from resource bundle </w:t>
-      </w:r>
-      <w:proofErr w:type="spellStart"/>
-      <w:r>
-        <w:rPr>
-          <w:b/>
-          <w:bCs/>
-        </w:rPr>
-        <w:t>api</w:t>
-      </w:r>
-      <w:proofErr w:type="spellEnd"/>
-      <w:r>
-        <w:rPr>
-          <w:b/>
-          <w:bCs/>
-        </w:rPr>
-        <w:t xml:space="preserve"> for incorrect login/pass or missing login/pass.</w:t>
-      </w:r>
     </w:p>
     <w:p/>
     <w:p>
       <w:r>
+        <w:t>D.   Provide the ability to view the calendar by month and by week.</w:t>
+      </w:r>
+    </w:p>
+    <w:p>
+      <w:r>
+        <w:rPr>
+          <w:noProof/>
+        </w:rPr>
         <w:lastRenderedPageBreak/>
-        <w:t>G.  Write two or more lambda expressions to make your program more efficient, justifying the use of each lambda expression with an in-line comment.</w:t>
-      </w:r>
-      <w:r>
-        <w:br/>
-        <w:t> </w:t>
-      </w:r>
-    </w:p>
-    <w:p>
-      <w:r>
-        <w:t>H.   Write code to provide an alert if there is an appointment within 15 minutes of the user’s log-in.</w:t>
-      </w:r>
-    </w:p>
-    <w:p>
-      <w:r>
         <w:drawing>
-          <wp:inline distT="0" distB="0" distL="0" distR="0" wp14:anchorId="3E3B5FFE" wp14:editId="4393A992">
-            <wp:extent cx="5943600" cy="3147060"/>
+          <wp:inline distT="0" distB="0" distL="0" distR="0" wp14:anchorId="5554792F" wp14:editId="0A65BF7B">
+            <wp:extent cx="5943600" cy="4045585"/>
             <wp:effectExtent l="0" t="0" r="0" b="0"/>
-            <wp:docPr id="17" name="Picture 17"/>
+            <wp:docPr id="16" name="Picture 16"/>
             <wp:cNvGraphicFramePr>
               <a:graphicFrameLocks xmlns:a="http://schemas.openxmlformats.org/drawingml/2006/main" noChangeAspect="1"/>
             </wp:cNvGraphicFramePr>
@@ -676,7 +457,7 @@
                   <pic:spPr>
                     <a:xfrm>
                       <a:off x="0" y="0"/>
-                      <a:ext cx="5943600" cy="3147060"/>
+                      <a:ext cx="5943600" cy="4045585"/>
                     </a:xfrm>
                     <a:prstGeom prst="rect">
                       <a:avLst/>
@@ -688,44 +469,55 @@
           </wp:inline>
         </w:drawing>
       </w:r>
-    </w:p>
-    <w:p/>
-    <w:p>
-      <w:pPr>
-        <w:rPr>
-          <w:b/>
-          <w:bCs/>
-        </w:rPr>
-      </w:pPr>
-      <w:r>
-        <w:rPr>
-          <w:b/>
-          <w:bCs/>
-        </w:rPr>
-        <w:t xml:space="preserve">NOTE: This alert happens because the current test data has appointments scheduled to start last year. In the submission these appointments will be removed, please test within BUSINESS </w:t>
-      </w:r>
-      <w:proofErr w:type="gramStart"/>
-      <w:r>
-        <w:rPr>
-          <w:b/>
-          <w:bCs/>
-        </w:rPr>
-        <w:t>HOURS(</w:t>
-      </w:r>
-      <w:proofErr w:type="gramEnd"/>
-      <w:r>
-        <w:rPr>
-          <w:b/>
-          <w:bCs/>
-        </w:rPr>
-        <w:t>9-530).</w:t>
-      </w:r>
-    </w:p>
-    <w:p>
-      <w:r>
-        <w:t>I.   Provide the ability to generate </w:t>
-      </w:r>
-      <w:proofErr w:type="gramStart"/>
+      <w:r>
+        <w:t xml:space="preserve"> </w:t>
+      </w:r>
+    </w:p>
+    <w:p>
+      <w:r>
+        <w:t> </w:t>
+      </w:r>
+    </w:p>
+    <w:p>
+      <w:r>
+        <w:t>E.    Provide the ability to automatically adjust appointment times based on user time zones and daylight saving time.</w:t>
+      </w:r>
+    </w:p>
+    <w:p>
+      <w:pPr>
+        <w:ind w:firstLine="720"/>
+        <w:rPr>
+          <w:u w:val="single"/>
+        </w:rPr>
+      </w:pPr>
+      <w:r>
+        <w:rPr>
+          <w:u w:val="single"/>
+        </w:rPr>
+        <w:t>Done by using the LocalDateTime</w:t>
+      </w:r>
+      <w:r>
+        <w:rPr>
+          <w:u w:val="single"/>
+        </w:rPr>
+        <w:t xml:space="preserve"> </w:t>
+      </w:r>
+      <w:r>
+        <w:rPr>
+          <w:u w:val="single"/>
+        </w:rPr>
+        <w:t>and ZoneDateTime API.</w:t>
+      </w:r>
+    </w:p>
+    <w:p>
+      <w:r>
+        <w:t> </w:t>
+      </w:r>
+    </w:p>
+    <w:p>
+      <w:r>
+        <w:t>F.   Write exception controls to prevent </w:t>
+      </w:r>
       <w:r>
         <w:rPr>
           <w:i/>
@@ -734,21 +526,201 @@
         <w:t>each</w:t>
       </w:r>
       <w:r>
-        <w:t>  of</w:t>
-      </w:r>
-      <w:proofErr w:type="gramEnd"/>
-      <w:r>
-        <w:t xml:space="preserve"> the following reports:</w:t>
-      </w:r>
-    </w:p>
-    <w:p>
-      <w:r>
-        <w:lastRenderedPageBreak/>
+        <w:t> of the following. You may use the same mechanism of exception control more than once, but you must incorporate </w:t>
+      </w:r>
+      <w:r>
+        <w:rPr>
+          <w:i/>
+          <w:iCs/>
+        </w:rPr>
+        <w:t>at least</w:t>
+      </w:r>
+      <w:r>
+        <w:t>  </w:t>
+      </w:r>
+      <w:r>
+        <w:rPr>
+          <w:b/>
+          <w:bCs/>
+        </w:rPr>
+        <w:t>two</w:t>
+      </w:r>
+      <w:r>
+        <w:t> different mechanisms of exception control.</w:t>
+      </w:r>
+    </w:p>
+    <w:p>
+      <w:pPr>
+        <w:rPr>
+          <w:b/>
+          <w:bCs/>
+        </w:rPr>
+      </w:pPr>
+      <w:r>
+        <w:t>•   scheduling an appointment outside business hours</w:t>
+      </w:r>
+      <w:r>
+        <w:t xml:space="preserve"> </w:t>
+      </w:r>
+      <w:r>
+        <w:rPr>
+          <w:b/>
+          <w:bCs/>
+        </w:rPr>
+        <w:sym w:font="Wingdings" w:char="F0E0"/>
+      </w:r>
+      <w:r>
+        <w:rPr>
+          <w:b/>
+          <w:bCs/>
+        </w:rPr>
+        <w:t>set at 9 am to 530 pm locally on appointment entry</w:t>
+      </w:r>
+    </w:p>
+    <w:p>
+      <w:pPr>
+        <w:rPr>
+          <w:strike/>
+        </w:rPr>
+      </w:pPr>
+      <w:r>
+        <w:rPr>
+          <w:strike/>
+        </w:rPr>
+        <w:t>•   scheduling overlapping appointments</w:t>
+      </w:r>
+    </w:p>
+    <w:p>
+      <w:pPr>
+        <w:rPr>
+          <w:b/>
+          <w:bCs/>
+        </w:rPr>
+      </w:pPr>
+      <w:r>
+        <w:t>•   entering nonexistent or invalid customer data</w:t>
+      </w:r>
+      <w:r>
+        <w:sym w:font="Wingdings" w:char="F0E0"/>
+      </w:r>
+      <w:r>
+        <w:rPr>
+          <w:b/>
+          <w:bCs/>
+        </w:rPr>
+        <w:t xml:space="preserve"> taken care of by using combo boxes in the appointment </w:t>
+      </w:r>
+      <w:r>
+        <w:rPr>
+          <w:b/>
+          <w:bCs/>
+        </w:rPr>
+        <w:t>form, address form and other related forms.</w:t>
+      </w:r>
+    </w:p>
+    <w:p>
+      <w:pPr>
+        <w:rPr>
+          <w:b/>
+          <w:bCs/>
+          <w:color w:val="FF0000"/>
+        </w:rPr>
+      </w:pPr>
+      <w:r>
+        <w:rPr>
+          <w:b/>
+          <w:bCs/>
+          <w:color w:val="FF0000"/>
+        </w:rPr>
+        <w:t>v1</w:t>
+      </w:r>
+      <w:r>
+        <w:rPr>
+          <w:b/>
+          <w:bCs/>
+          <w:color w:val="FF0000"/>
+        </w:rPr>
+        <w:t xml:space="preserve"> update </w:t>
+      </w:r>
+      <w:r>
+        <w:rPr>
+          <w:b/>
+          <w:bCs/>
+          <w:color w:val="FF0000"/>
+        </w:rPr>
+        <w:sym w:font="Wingdings" w:char="F0E0"/>
+      </w:r>
+      <w:r>
+        <w:rPr>
+          <w:b/>
+          <w:bCs/>
+          <w:color w:val="FF0000"/>
+        </w:rPr>
+        <w:t xml:space="preserve"> added customer form validation, name + address is required</w:t>
+      </w:r>
+      <w:r>
+        <w:rPr>
+          <w:b/>
+          <w:bCs/>
+          <w:color w:val="FF0000"/>
+        </w:rPr>
+        <w:t>. Added address form validation, address + zipcode + phone number required.</w:t>
+      </w:r>
+      <w:bookmarkStart w:id="0" w:name="_GoBack"/>
+      <w:bookmarkEnd w:id="0"/>
+    </w:p>
+    <w:p>
+      <w:pPr>
+        <w:rPr>
+          <w:b/>
+          <w:bCs/>
+        </w:rPr>
+      </w:pPr>
+      <w:r>
+        <w:t>•   entering an incorrect username and password</w:t>
+      </w:r>
+      <w:r>
+        <w:t xml:space="preserve"> </w:t>
+      </w:r>
+      <w:r>
+        <w:sym w:font="Wingdings" w:char="F0E0"/>
+      </w:r>
+      <w:r>
+        <w:t xml:space="preserve"> </w:t>
+      </w:r>
+      <w:r>
+        <w:rPr>
+          <w:b/>
+          <w:bCs/>
+        </w:rPr>
+        <w:t>done with language support from resource bundle api for incorrect login/pass or missing login/pass.</w:t>
+      </w:r>
+    </w:p>
+    <w:p/>
+    <w:p>
+      <w:r>
+        <w:t>G.  Write two or more lambda expressions to make your program more efficient, justifying the use of each lambda expression with an in-line comment.</w:t>
+      </w:r>
+      <w:r>
+        <w:br/>
+        <w:t> </w:t>
+      </w:r>
+    </w:p>
+    <w:p>
+      <w:r>
+        <w:t>H.   Write code to provide an alert if there is an appointment within 15 minutes of the user’s log-in.</w:t>
+      </w:r>
+    </w:p>
+    <w:p>
+      <w:r>
+        <w:rPr>
+          <w:noProof/>
+        </w:rPr>
         <w:drawing>
-          <wp:inline distT="0" distB="0" distL="0" distR="0" wp14:anchorId="34E9F115" wp14:editId="6ABA303F">
-            <wp:extent cx="5943600" cy="4036060"/>
-            <wp:effectExtent l="0" t="0" r="0" b="2540"/>
-            <wp:docPr id="19" name="Picture 19"/>
+          <wp:inline distT="0" distB="0" distL="0" distR="0" wp14:anchorId="3E3B5FFE" wp14:editId="4393A992">
+            <wp:extent cx="5943600" cy="3147060"/>
+            <wp:effectExtent l="0" t="0" r="0" b="0"/>
+            <wp:docPr id="17" name="Picture 17"/>
             <wp:cNvGraphicFramePr>
               <a:graphicFrameLocks xmlns:a="http://schemas.openxmlformats.org/drawingml/2006/main" noChangeAspect="1"/>
             </wp:cNvGraphicFramePr>
@@ -768,7 +740,7 @@
                   <pic:spPr>
                     <a:xfrm>
                       <a:off x="0" y="0"/>
-                      <a:ext cx="5943600" cy="4036060"/>
+                      <a:ext cx="5943600" cy="3147060"/>
                     </a:xfrm>
                     <a:prstGeom prst="rect">
                       <a:avLst/>
@@ -781,107 +753,48 @@
         </w:drawing>
       </w:r>
     </w:p>
-    <w:p>
-      <w:r>
-        <w:t>•   number of appointment types by mont</w:t>
-      </w:r>
-      <w:r>
-        <w:t xml:space="preserve">h </w:t>
-      </w:r>
-      <w:r>
-        <w:sym w:font="Wingdings" w:char="F0E0"/>
-      </w:r>
-      <w:r>
-        <w:t xml:space="preserve"> </w:t>
-      </w:r>
-      <w:r>
-        <w:rPr>
-          <w:b/>
-          <w:bCs/>
-        </w:rPr>
-        <w:t>Appointments</w:t>
-      </w:r>
-      <w:r>
-        <w:rPr>
-          <w:b/>
-          <w:bCs/>
-        </w:rPr>
-        <w:t xml:space="preserve"> by Month</w:t>
-      </w:r>
-    </w:p>
-    <w:p>
-      <w:pPr>
-        <w:rPr>
-          <w:b/>
-          <w:bCs/>
-        </w:rPr>
-      </w:pPr>
-      <w:r>
-        <w:t>•   the schedule for each consultant</w:t>
-      </w:r>
-      <w:r>
-        <w:sym w:font="Wingdings" w:char="F0E0"/>
-      </w:r>
-      <w:r>
-        <w:t xml:space="preserve"> </w:t>
-      </w:r>
-      <w:r>
-        <w:rPr>
-          <w:b/>
-          <w:bCs/>
-        </w:rPr>
-        <w:t>Schedule</w:t>
-      </w:r>
-    </w:p>
-    <w:p>
-      <w:pPr>
-        <w:rPr>
-          <w:b/>
-          <w:bCs/>
-        </w:rPr>
-      </w:pPr>
-      <w:r>
-        <w:t>•   one additional report of your choice</w:t>
-      </w:r>
-      <w:r>
-        <w:t xml:space="preserve"> </w:t>
-      </w:r>
-      <w:r>
-        <w:sym w:font="Wingdings" w:char="F0E0"/>
-      </w:r>
-      <w:r>
-        <w:t xml:space="preserve"> </w:t>
-      </w:r>
-      <w:r>
-        <w:rPr>
-          <w:b/>
-          <w:bCs/>
-        </w:rPr>
-        <w:t>All Customer Appointments</w:t>
-      </w:r>
-    </w:p>
     <w:p/>
     <w:p>
-      <w:r>
-        <w:t xml:space="preserve">J.   Provide the ability to track user activity by recording timestamps for user </w:t>
-      </w:r>
-      <w:proofErr w:type="gramStart"/>
-      <w:r>
-        <w:t>log-ins</w:t>
-      </w:r>
-      <w:proofErr w:type="gramEnd"/>
-      <w:r>
-        <w:t xml:space="preserve"> in a .txt file. Each new record should be appended to the log file, if the file already exists.</w:t>
-      </w:r>
-    </w:p>
-    <w:p>
-      <w:r>
+      <w:pPr>
+        <w:rPr>
+          <w:b/>
+          <w:bCs/>
+        </w:rPr>
+      </w:pPr>
+      <w:r>
+        <w:rPr>
+          <w:b/>
+          <w:bCs/>
+        </w:rPr>
+        <w:t>NOTE: This alert happens because the current test data has appointments scheduled to start last year. In the submission these appointments will be removed, please test within BUSINESS HOURS(9-530).</w:t>
+      </w:r>
+    </w:p>
+    <w:p>
+      <w:r>
+        <w:t>I.   Provide the ability to generate </w:t>
+      </w:r>
+      <w:r>
+        <w:rPr>
+          <w:i/>
+          <w:iCs/>
+        </w:rPr>
+        <w:t>each</w:t>
+      </w:r>
+      <w:r>
+        <w:t>  of the following reports:</w:t>
+      </w:r>
+    </w:p>
+    <w:p>
+      <w:r>
+        <w:rPr>
+          <w:noProof/>
+        </w:rPr>
         <w:lastRenderedPageBreak/>
         <w:drawing>
-          <wp:inline distT="0" distB="0" distL="0" distR="0" wp14:anchorId="2474C8EF" wp14:editId="03979D88">
-            <wp:extent cx="5943600" cy="4037965"/>
-            <wp:effectExtent l="0" t="0" r="0" b="635"/>
-            <wp:docPr id="20" name="Picture 20"/>
+          <wp:inline distT="0" distB="0" distL="0" distR="0" wp14:anchorId="34E9F115" wp14:editId="6ABA303F">
+            <wp:extent cx="5943600" cy="4036060"/>
+            <wp:effectExtent l="0" t="0" r="0" b="2540"/>
+            <wp:docPr id="19" name="Picture 19"/>
             <wp:cNvGraphicFramePr>
               <a:graphicFrameLocks xmlns:a="http://schemas.openxmlformats.org/drawingml/2006/main" noChangeAspect="1"/>
             </wp:cNvGraphicFramePr>
@@ -901,6 +814,134 @@
                   <pic:spPr>
                     <a:xfrm>
                       <a:off x="0" y="0"/>
+                      <a:ext cx="5943600" cy="4036060"/>
+                    </a:xfrm>
+                    <a:prstGeom prst="rect">
+                      <a:avLst/>
+                    </a:prstGeom>
+                  </pic:spPr>
+                </pic:pic>
+              </a:graphicData>
+            </a:graphic>
+          </wp:inline>
+        </w:drawing>
+      </w:r>
+    </w:p>
+    <w:p>
+      <w:r>
+        <w:t>•   number of appointment types by mont</w:t>
+      </w:r>
+      <w:r>
+        <w:t xml:space="preserve">h </w:t>
+      </w:r>
+      <w:r>
+        <w:sym w:font="Wingdings" w:char="F0E0"/>
+      </w:r>
+      <w:r>
+        <w:t xml:space="preserve"> </w:t>
+      </w:r>
+      <w:r>
+        <w:rPr>
+          <w:b/>
+          <w:bCs/>
+        </w:rPr>
+        <w:t>Appointments</w:t>
+      </w:r>
+      <w:r>
+        <w:rPr>
+          <w:b/>
+          <w:bCs/>
+        </w:rPr>
+        <w:t xml:space="preserve"> by Month</w:t>
+      </w:r>
+    </w:p>
+    <w:p>
+      <w:pPr>
+        <w:rPr>
+          <w:b/>
+          <w:bCs/>
+        </w:rPr>
+      </w:pPr>
+      <w:r>
+        <w:t>•   the schedule for each consultant</w:t>
+      </w:r>
+      <w:r>
+        <w:sym w:font="Wingdings" w:char="F0E0"/>
+      </w:r>
+      <w:r>
+        <w:t xml:space="preserve"> </w:t>
+      </w:r>
+      <w:r>
+        <w:rPr>
+          <w:b/>
+          <w:bCs/>
+        </w:rPr>
+        <w:t>Schedule</w:t>
+      </w:r>
+    </w:p>
+    <w:p>
+      <w:pPr>
+        <w:rPr>
+          <w:b/>
+          <w:bCs/>
+        </w:rPr>
+      </w:pPr>
+      <w:r>
+        <w:t>•   one additional report of your choice</w:t>
+      </w:r>
+      <w:r>
+        <w:t xml:space="preserve"> </w:t>
+      </w:r>
+      <w:r>
+        <w:sym w:font="Wingdings" w:char="F0E0"/>
+      </w:r>
+      <w:r>
+        <w:t xml:space="preserve"> </w:t>
+      </w:r>
+      <w:r>
+        <w:rPr>
+          <w:b/>
+          <w:bCs/>
+        </w:rPr>
+        <w:t>All Customer Appointments</w:t>
+      </w:r>
+    </w:p>
+    <w:p/>
+    <w:p>
+      <w:r>
+        <w:t>J.   Provide the ability to track user activity by recording timestamps for user log-ins in a .txt file. Each new record should be appended to the log file, if the file already exists.</w:t>
+      </w:r>
+    </w:p>
+    <w:p>
+      <w:r>
+        <w:rPr>
+          <w:noProof/>
+        </w:rPr>
+        <w:lastRenderedPageBreak/>
+        <w:drawing>
+          <wp:inline distT="0" distB="0" distL="0" distR="0" wp14:anchorId="2474C8EF" wp14:editId="03979D88">
+            <wp:extent cx="5943600" cy="4037965"/>
+            <wp:effectExtent l="0" t="0" r="0" b="635"/>
+            <wp:docPr id="20" name="Picture 20"/>
+            <wp:cNvGraphicFramePr>
+              <a:graphicFrameLocks xmlns:a="http://schemas.openxmlformats.org/drawingml/2006/main" noChangeAspect="1"/>
+            </wp:cNvGraphicFramePr>
+            <a:graphic xmlns:a="http://schemas.openxmlformats.org/drawingml/2006/main">
+              <a:graphicData uri="http://schemas.openxmlformats.org/drawingml/2006/picture">
+                <pic:pic xmlns:pic="http://schemas.openxmlformats.org/drawingml/2006/picture">
+                  <pic:nvPicPr>
+                    <pic:cNvPr id="1" name=""/>
+                    <pic:cNvPicPr/>
+                  </pic:nvPicPr>
+                  <pic:blipFill>
+                    <a:blip r:embed="rId16"/>
+                    <a:stretch>
+                      <a:fillRect/>
+                    </a:stretch>
+                  </pic:blipFill>
+                  <pic:spPr>
+                    <a:xfrm>
+                      <a:off x="0" y="0"/>
                       <a:ext cx="5943600" cy="4037965"/>
                     </a:xfrm>
                     <a:prstGeom prst="rect">
@@ -935,10 +976,7 @@
         <w:t>K. Demonstrate professional communication in the content and presentation of your submission.</w:t>
       </w:r>
     </w:p>
-    <w:p>
-      <w:bookmarkStart w:id="0" w:name="_GoBack"/>
-      <w:bookmarkEnd w:id="0"/>
-    </w:p>
+    <w:p/>
     <w:sectPr>
       <w:pgSz w:w="12240" w:h="15840"/>
       <w:pgMar w:top="1440" w:right="1440" w:bottom="1440" w:left="1440" w:header="720" w:footer="720" w:gutter="0"/>
@@ -947,6 +985,126 @@
     </w:sectPr>
   </w:body>
 </w:document>
+</file>
+
+<file path=word/numbering.xml><?xml version="1.0" encoding="utf-8"?>
+<w:numbering xmlns:wpc="http://schemas.microsoft.com/office/word/2010/wordprocessingCanvas" xmlns:cx="http://schemas.microsoft.com/office/drawing/2014/chartex" xmlns:cx1="http://schemas.microsoft.com/office/drawing/2015/9/8/chartex" xmlns:cx2="http://schemas.microsoft.com/office/drawing/2015/10/21/chartex" xmlns:cx3="http://schemas.microsoft.com/office/drawing/2016/5/9/chartex" xmlns:cx4="http://schemas.microsoft.com/office/drawing/2016/5/10/chartex" xmlns:cx5="http://schemas.microsoft.com/office/drawing/2016/5/11/chartex" xmlns:cx6="http://schemas.microsoft.com/office/drawing/2016/5/12/chartex" xmlns:cx7="http://schemas.microsoft.com/office/drawing/2016/5/13/chartex" xmlns:cx8="http://schemas.microsoft.com/office/drawing/2016/5/14/chartex" xmlns:mc="http://schemas.openxmlformats.org/markup-compatibility/2006" xmlns:aink="http://schemas.microsoft.com/office/drawing/2016/ink" xmlns:am3d="http://schemas.microsoft.com/office/drawing/2017/model3d" xmlns:o="urn:schemas-microsoft-com:office:office" xmlns:r="http://schemas.openxmlformats.org/officeDocument/2006/relationships" xmlns:m="http://schemas.openxmlformats.org/officeDocument/2006/math" xmlns:v="urn:schemas-microsoft-com:vml" xmlns:wp14="http://schemas.microsoft.com/office/word/2010/wordprocessingDrawing" xmlns:wp="http://schemas.openxmlformats.org/drawingml/2006/wordprocessingDrawing" xmlns:w10="urn:schemas-microsoft-com:office:word" xmlns:w="http://schemas.openxmlformats.org/wordprocessingml/2006/main" xmlns:w14="http://schemas.microsoft.com/office/word/2010/wordml" xmlns:w15="http://schemas.microsoft.com/office/word/2012/wordml" xmlns:w16cid="http://schemas.microsoft.com/office/word/2016/wordml/cid" xmlns:w16se="http://schemas.microsoft.com/office/word/2015/wordml/symex" xmlns:wpg="http://schemas.microsoft.com/office/word/2010/wordprocessingGroup" xmlns:wpi="http://schemas.microsoft.com/office/word/2010/wordprocessingInk" xmlns:wne="http://schemas.microsoft.com/office/word/2006/wordml" xmlns:wps="http://schemas.microsoft.com/office/word/2010/wordprocessingShape" mc:Ignorable="w14 w15 w16se w16cid wp14">
+  <w:abstractNum w:abstractNumId="0" w15:restartNumberingAfterBreak="0">
+    <w:nsid w:val="6E0E53F2"/>
+    <w:multiLevelType w:val="hybridMultilevel"/>
+    <w:tmpl w:val="0E3A0F34"/>
+    <w:lvl w:ilvl="0" w:tplc="D1125DEE">
+      <w:numFmt w:val="bullet"/>
+      <w:lvlText w:val="-"/>
+      <w:lvlJc w:val="left"/>
+      <w:pPr>
+        <w:ind w:left="720" w:hanging="360"/>
+      </w:pPr>
+      <w:rPr>
+        <w:rFonts w:ascii="Calibri" w:eastAsiaTheme="minorHAnsi" w:hAnsi="Calibri" w:cs="Calibri" w:hint="default"/>
+      </w:rPr>
+    </w:lvl>
+    <w:lvl w:ilvl="1" w:tplc="04090003" w:tentative="1">
+      <w:start w:val="1"/>
+      <w:numFmt w:val="bullet"/>
+      <w:lvlText w:val="o"/>
+      <w:lvlJc w:val="left"/>
+      <w:pPr>
+        <w:ind w:left="1440" w:hanging="360"/>
+      </w:pPr>
+      <w:rPr>
+        <w:rFonts w:ascii="Courier New" w:hAnsi="Courier New" w:cs="Courier New" w:hint="default"/>
+      </w:rPr>
+    </w:lvl>
+    <w:lvl w:ilvl="2" w:tplc="04090005" w:tentative="1">
+      <w:start w:val="1"/>
+      <w:numFmt w:val="bullet"/>
+      <w:lvlText w:val=""/>
+      <w:lvlJc w:val="left"/>
+      <w:pPr>
+        <w:ind w:left="2160" w:hanging="360"/>
+      </w:pPr>
+      <w:rPr>
+        <w:rFonts w:ascii="Wingdings" w:hAnsi="Wingdings" w:hint="default"/>
+      </w:rPr>
+    </w:lvl>
+    <w:lvl w:ilvl="3" w:tplc="04090001" w:tentative="1">
+      <w:start w:val="1"/>
+      <w:numFmt w:val="bullet"/>
+      <w:lvlText w:val=""/>
+      <w:lvlJc w:val="left"/>
+      <w:pPr>
+        <w:ind w:left="2880" w:hanging="360"/>
+      </w:pPr>
+      <w:rPr>
+        <w:rFonts w:ascii="Symbol" w:hAnsi="Symbol" w:hint="default"/>
+      </w:rPr>
+    </w:lvl>
+    <w:lvl w:ilvl="4" w:tplc="04090003" w:tentative="1">
+      <w:start w:val="1"/>
+      <w:numFmt w:val="bullet"/>
+      <w:lvlText w:val="o"/>
+      <w:lvlJc w:val="left"/>
+      <w:pPr>
+        <w:ind w:left="3600" w:hanging="360"/>
+      </w:pPr>
+      <w:rPr>
+        <w:rFonts w:ascii="Courier New" w:hAnsi="Courier New" w:cs="Courier New" w:hint="default"/>
+      </w:rPr>
+    </w:lvl>
+    <w:lvl w:ilvl="5" w:tplc="04090005" w:tentative="1">
+      <w:start w:val="1"/>
+      <w:numFmt w:val="bullet"/>
+      <w:lvlText w:val=""/>
+      <w:lvlJc w:val="left"/>
+      <w:pPr>
+        <w:ind w:left="4320" w:hanging="360"/>
+      </w:pPr>
+      <w:rPr>
+        <w:rFonts w:ascii="Wingdings" w:hAnsi="Wingdings" w:hint="default"/>
+      </w:rPr>
+    </w:lvl>
+    <w:lvl w:ilvl="6" w:tplc="04090001" w:tentative="1">
+      <w:start w:val="1"/>
+      <w:numFmt w:val="bullet"/>
+      <w:lvlText w:val=""/>
+      <w:lvlJc w:val="left"/>
+      <w:pPr>
+        <w:ind w:left="5040" w:hanging="360"/>
+      </w:pPr>
+      <w:rPr>
+        <w:rFonts w:ascii="Symbol" w:hAnsi="Symbol" w:hint="default"/>
+      </w:rPr>
+    </w:lvl>
+    <w:lvl w:ilvl="7" w:tplc="04090003" w:tentative="1">
+      <w:start w:val="1"/>
+      <w:numFmt w:val="bullet"/>
+      <w:lvlText w:val="o"/>
+      <w:lvlJc w:val="left"/>
+      <w:pPr>
+        <w:ind w:left="5760" w:hanging="360"/>
+      </w:pPr>
+      <w:rPr>
+        <w:rFonts w:ascii="Courier New" w:hAnsi="Courier New" w:cs="Courier New" w:hint="default"/>
+      </w:rPr>
+    </w:lvl>
+    <w:lvl w:ilvl="8" w:tplc="04090005" w:tentative="1">
+      <w:start w:val="1"/>
+      <w:numFmt w:val="bullet"/>
+      <w:lvlText w:val=""/>
+      <w:lvlJc w:val="left"/>
+      <w:pPr>
+        <w:ind w:left="6480" w:hanging="360"/>
+      </w:pPr>
+      <w:rPr>
+        <w:rFonts w:ascii="Wingdings" w:hAnsi="Wingdings" w:hint="default"/>
+      </w:rPr>
+    </w:lvl>
+  </w:abstractNum>
+  <w:num w:numId="1">
+    <w:abstractNumId w:val="0"/>
+  </w:num>
+</w:numbering>
 </file>
 
 <file path=word/styles.xml><?xml version="1.0" encoding="utf-8"?>
@@ -1351,6 +1509,7 @@
   <w:style w:type="character" w:default="1" w:styleId="DefaultParagraphFont">
     <w:name w:val="Default Paragraph Font"/>
     <w:uiPriority w:val="1"/>
+    <w:semiHidden/>
     <w:unhideWhenUsed/>
   </w:style>
   <w:style w:type="table" w:default="1" w:styleId="TableNormal">

</xml_diff>

<commit_message>
modified the locale checking to return language in ENGLISH, which was a bug causing the flow to not enter the logical expressions in the initialize method. also added methods to check that new appointments and existing appointments do not overlap with any existing appointments before save
</commit_message>
<xml_diff>
--- a/Rubric Doc.docx
+++ b/Rubric Doc.docx
@@ -23,9 +23,9 @@
           <w:noProof/>
         </w:rPr>
         <w:drawing>
-          <wp:inline distT="0" distB="0" distL="0" distR="0" wp14:anchorId="7E1E5FF7" wp14:editId="1C122711">
-            <wp:extent cx="5943600" cy="3134995"/>
-            <wp:effectExtent l="0" t="0" r="0" b="8255"/>
+          <wp:inline distT="0" distB="0" distL="0" distR="0" wp14:anchorId="7E1E5FF7" wp14:editId="3CCC9A74">
+            <wp:extent cx="5507792" cy="2905125"/>
+            <wp:effectExtent l="0" t="0" r="0" b="0"/>
             <wp:docPr id="1" name="Picture 1"/>
             <wp:cNvGraphicFramePr>
               <a:graphicFrameLocks xmlns:a="http://schemas.openxmlformats.org/drawingml/2006/main" noChangeAspect="1"/>
@@ -46,7 +46,7 @@
                   <pic:spPr>
                     <a:xfrm>
                       <a:off x="0" y="0"/>
-                      <a:ext cx="5943600" cy="3134995"/>
+                      <a:ext cx="5520586" cy="2911873"/>
                     </a:xfrm>
                     <a:prstGeom prst="rect">
                       <a:avLst/>
@@ -65,9 +65,9 @@
           <w:noProof/>
         </w:rPr>
         <w:drawing>
-          <wp:inline distT="0" distB="0" distL="0" distR="0" wp14:anchorId="746C9CA5" wp14:editId="356031B7">
-            <wp:extent cx="5943600" cy="3141980"/>
-            <wp:effectExtent l="0" t="0" r="0" b="1270"/>
+          <wp:inline distT="0" distB="0" distL="0" distR="0" wp14:anchorId="746C9CA5" wp14:editId="20FE87D8">
+            <wp:extent cx="5562600" cy="2940571"/>
+            <wp:effectExtent l="0" t="0" r="0" b="0"/>
             <wp:docPr id="2" name="Picture 2"/>
             <wp:cNvGraphicFramePr>
               <a:graphicFrameLocks xmlns:a="http://schemas.openxmlformats.org/drawingml/2006/main" noChangeAspect="1"/>
@@ -88,7 +88,7 @@
                   <pic:spPr>
                     <a:xfrm>
                       <a:off x="0" y="0"/>
-                      <a:ext cx="5943600" cy="3141980"/>
+                      <a:ext cx="5586116" cy="2953002"/>
                     </a:xfrm>
                     <a:prstGeom prst="rect">
                       <a:avLst/>
@@ -142,6 +142,37 @@
           <w:color w:val="FF0000"/>
         </w:rPr>
         <w:t>Screen checks current locale language and sets the language drop down box to it if it is Spanish. Default language is English if not Spanish.</w:t>
+      </w:r>
+    </w:p>
+    <w:p>
+      <w:pPr>
+        <w:rPr>
+          <w:color w:val="FF0000"/>
+        </w:rPr>
+      </w:pPr>
+      <w:r>
+        <w:rPr>
+          <w:color w:val="FF0000"/>
+        </w:rPr>
+        <w:t>v2 updates:</w:t>
+      </w:r>
+    </w:p>
+    <w:p>
+      <w:pPr>
+        <w:pStyle w:val="ListParagraph"/>
+        <w:numPr>
+          <w:ilvl w:val="0"/>
+          <w:numId w:val="1"/>
+        </w:numPr>
+        <w:rPr>
+          <w:color w:val="FF0000"/>
+        </w:rPr>
+      </w:pPr>
+      <w:r>
+        <w:rPr>
+          <w:color w:val="FF0000"/>
+        </w:rPr>
+        <w:t>Fixed issue with code, basically locale language was returned as a non-english word, which caused default state of English being accepted as the only case.</w:t>
       </w:r>
     </w:p>
     <w:p>
@@ -475,252 +506,11 @@
     </w:p>
     <w:p>
       <w:r>
-        <w:t> </w:t>
-      </w:r>
-    </w:p>
-    <w:p>
-      <w:r>
-        <w:t>E.    Provide the ability to automatically adjust appointment times based on user time zones and daylight saving time.</w:t>
-      </w:r>
-    </w:p>
-    <w:p>
-      <w:pPr>
-        <w:ind w:firstLine="720"/>
-        <w:rPr>
-          <w:u w:val="single"/>
-        </w:rPr>
-      </w:pPr>
-      <w:r>
-        <w:rPr>
-          <w:u w:val="single"/>
-        </w:rPr>
-        <w:t>Done by using the LocalDateTime</w:t>
-      </w:r>
-      <w:r>
-        <w:rPr>
-          <w:u w:val="single"/>
-        </w:rPr>
-        <w:t xml:space="preserve"> </w:t>
-      </w:r>
-      <w:r>
-        <w:rPr>
-          <w:u w:val="single"/>
-        </w:rPr>
-        <w:t>and ZoneDateTime API.</w:t>
-      </w:r>
-    </w:p>
-    <w:p>
-      <w:r>
-        <w:t> </w:t>
-      </w:r>
-    </w:p>
-    <w:p>
-      <w:r>
-        <w:t>F.   Write exception controls to prevent </w:t>
-      </w:r>
-      <w:r>
-        <w:rPr>
-          <w:i/>
-          <w:iCs/>
-        </w:rPr>
-        <w:t>each</w:t>
-      </w:r>
-      <w:r>
-        <w:t> of the following. You may use the same mechanism of exception control more than once, but you must incorporate </w:t>
-      </w:r>
-      <w:r>
-        <w:rPr>
-          <w:i/>
-          <w:iCs/>
-        </w:rPr>
-        <w:t>at least</w:t>
-      </w:r>
-      <w:r>
-        <w:t>  </w:t>
-      </w:r>
-      <w:r>
-        <w:rPr>
-          <w:b/>
-          <w:bCs/>
-        </w:rPr>
-        <w:t>two</w:t>
-      </w:r>
-      <w:r>
-        <w:t> different mechanisms of exception control.</w:t>
-      </w:r>
-    </w:p>
-    <w:p>
-      <w:pPr>
-        <w:rPr>
-          <w:b/>
-          <w:bCs/>
-        </w:rPr>
-      </w:pPr>
-      <w:r>
-        <w:t>•   scheduling an appointment outside business hours</w:t>
-      </w:r>
-      <w:r>
-        <w:t xml:space="preserve"> </w:t>
-      </w:r>
-      <w:r>
-        <w:rPr>
-          <w:b/>
-          <w:bCs/>
-        </w:rPr>
-        <w:sym w:font="Wingdings" w:char="F0E0"/>
-      </w:r>
-      <w:r>
-        <w:rPr>
-          <w:b/>
-          <w:bCs/>
-        </w:rPr>
-        <w:t>set at 9 am to 530 pm locally on appointment entry</w:t>
-      </w:r>
-    </w:p>
-    <w:p>
-      <w:pPr>
-        <w:rPr>
-          <w:strike/>
-        </w:rPr>
-      </w:pPr>
-      <w:r>
-        <w:rPr>
-          <w:strike/>
-        </w:rPr>
-        <w:t>•   scheduling overlapping appointments</w:t>
-      </w:r>
-    </w:p>
-    <w:p>
-      <w:pPr>
-        <w:rPr>
-          <w:b/>
-          <w:bCs/>
-        </w:rPr>
-      </w:pPr>
-      <w:r>
-        <w:t>•   entering nonexistent or invalid customer data</w:t>
-      </w:r>
-      <w:r>
-        <w:sym w:font="Wingdings" w:char="F0E0"/>
-      </w:r>
-      <w:r>
-        <w:rPr>
-          <w:b/>
-          <w:bCs/>
-        </w:rPr>
-        <w:t xml:space="preserve"> taken care of by using combo boxes in the appointment </w:t>
-      </w:r>
-      <w:r>
-        <w:rPr>
-          <w:b/>
-          <w:bCs/>
-        </w:rPr>
-        <w:t>form, address form and other related forms.</w:t>
-      </w:r>
-    </w:p>
-    <w:p>
-      <w:pPr>
-        <w:rPr>
-          <w:b/>
-          <w:bCs/>
-          <w:color w:val="FF0000"/>
-        </w:rPr>
-      </w:pPr>
-      <w:r>
-        <w:rPr>
-          <w:b/>
-          <w:bCs/>
-          <w:color w:val="FF0000"/>
-        </w:rPr>
-        <w:t>v1</w:t>
-      </w:r>
-      <w:r>
-        <w:rPr>
-          <w:b/>
-          <w:bCs/>
-          <w:color w:val="FF0000"/>
-        </w:rPr>
-        <w:t xml:space="preserve"> update </w:t>
-      </w:r>
-      <w:r>
-        <w:rPr>
-          <w:b/>
-          <w:bCs/>
-          <w:color w:val="FF0000"/>
-        </w:rPr>
-        <w:sym w:font="Wingdings" w:char="F0E0"/>
-      </w:r>
-      <w:r>
-        <w:rPr>
-          <w:b/>
-          <w:bCs/>
-          <w:color w:val="FF0000"/>
-        </w:rPr>
-        <w:t xml:space="preserve"> added customer form validation, name + address is required</w:t>
-      </w:r>
-      <w:r>
-        <w:rPr>
-          <w:b/>
-          <w:bCs/>
-          <w:color w:val="FF0000"/>
-        </w:rPr>
-        <w:t>. Added address form validation, address + zipcode + phone number required.</w:t>
-      </w:r>
-      <w:bookmarkStart w:id="0" w:name="_GoBack"/>
-      <w:bookmarkEnd w:id="0"/>
-    </w:p>
-    <w:p>
-      <w:pPr>
-        <w:rPr>
-          <w:b/>
-          <w:bCs/>
-        </w:rPr>
-      </w:pPr>
-      <w:r>
-        <w:t>•   entering an incorrect username and password</w:t>
-      </w:r>
-      <w:r>
-        <w:t xml:space="preserve"> </w:t>
-      </w:r>
-      <w:r>
-        <w:sym w:font="Wingdings" w:char="F0E0"/>
-      </w:r>
-      <w:r>
-        <w:t xml:space="preserve"> </w:t>
-      </w:r>
-      <w:r>
-        <w:rPr>
-          <w:b/>
-          <w:bCs/>
-        </w:rPr>
-        <w:t>done with language support from resource bundle api for incorrect login/pass or missing login/pass.</w:t>
-      </w:r>
-    </w:p>
-    <w:p/>
-    <w:p>
-      <w:r>
-        <w:t>G.  Write two or more lambda expressions to make your program more efficient, justifying the use of each lambda expression with an in-line comment.</w:t>
-      </w:r>
-      <w:r>
-        <w:br/>
-        <w:t> </w:t>
-      </w:r>
-    </w:p>
-    <w:p>
-      <w:r>
-        <w:t>H.   Write code to provide an alert if there is an appointment within 15 minutes of the user’s log-in.</w:t>
-      </w:r>
-    </w:p>
-    <w:p>
-      <w:r>
-        <w:rPr>
-          <w:noProof/>
-        </w:rPr>
         <w:drawing>
-          <wp:inline distT="0" distB="0" distL="0" distR="0" wp14:anchorId="3E3B5FFE" wp14:editId="4393A992">
-            <wp:extent cx="5943600" cy="3147060"/>
-            <wp:effectExtent l="0" t="0" r="0" b="0"/>
-            <wp:docPr id="17" name="Picture 17"/>
+          <wp:inline distT="0" distB="0" distL="0" distR="0" wp14:anchorId="49EA2553" wp14:editId="6D49C9D9">
+            <wp:extent cx="3884171" cy="4067175"/>
+            <wp:effectExtent l="0" t="0" r="2540" b="0"/>
+            <wp:docPr id="4" name="Picture 4"/>
             <wp:cNvGraphicFramePr>
               <a:graphicFrameLocks xmlns:a="http://schemas.openxmlformats.org/drawingml/2006/main" noChangeAspect="1"/>
             </wp:cNvGraphicFramePr>
@@ -740,7 +530,7 @@
                   <pic:spPr>
                     <a:xfrm>
                       <a:off x="0" y="0"/>
-                      <a:ext cx="5943600" cy="3147060"/>
+                      <a:ext cx="3889801" cy="4073070"/>
                     </a:xfrm>
                     <a:prstGeom prst="rect">
                       <a:avLst/>
@@ -753,25 +543,51 @@
         </w:drawing>
       </w:r>
     </w:p>
-    <w:p/>
-    <w:p>
-      <w:pPr>
-        <w:rPr>
-          <w:b/>
-          <w:bCs/>
-        </w:rPr>
-      </w:pPr>
-      <w:r>
-        <w:rPr>
-          <w:b/>
-          <w:bCs/>
-        </w:rPr>
-        <w:t>NOTE: This alert happens because the current test data has appointments scheduled to start last year. In the submission these appointments will be removed, please test within BUSINESS HOURS(9-530).</w:t>
-      </w:r>
-    </w:p>
-    <w:p>
-      <w:r>
-        <w:t>I.   Provide the ability to generate </w:t>
+    <w:p>
+      <w:r>
+        <w:lastRenderedPageBreak/>
+        <w:t> </w:t>
+      </w:r>
+    </w:p>
+    <w:p>
+      <w:r>
+        <w:t>E.    Provide the ability to automatically adjust appointment times based on user time zones and daylight saving time.</w:t>
+      </w:r>
+    </w:p>
+    <w:p>
+      <w:pPr>
+        <w:ind w:firstLine="720"/>
+        <w:rPr>
+          <w:u w:val="single"/>
+        </w:rPr>
+      </w:pPr>
+      <w:r>
+        <w:rPr>
+          <w:u w:val="single"/>
+        </w:rPr>
+        <w:t>Done by using the LocalDateTime</w:t>
+      </w:r>
+      <w:r>
+        <w:rPr>
+          <w:u w:val="single"/>
+        </w:rPr>
+        <w:t xml:space="preserve"> </w:t>
+      </w:r>
+      <w:r>
+        <w:rPr>
+          <w:u w:val="single"/>
+        </w:rPr>
+        <w:t>and ZoneDateTime API.</w:t>
+      </w:r>
+    </w:p>
+    <w:p>
+      <w:r>
+        <w:t> </w:t>
+      </w:r>
+    </w:p>
+    <w:p>
+      <w:r>
+        <w:t>F.   Write exception controls to prevent </w:t>
       </w:r>
       <w:r>
         <w:rPr>
@@ -781,7 +597,214 @@
         <w:t>each</w:t>
       </w:r>
       <w:r>
-        <w:t>  of the following reports:</w:t>
+        <w:t> of the following. You may use the same mechanism of exception control more than once, but you must incorporate </w:t>
+      </w:r>
+      <w:r>
+        <w:rPr>
+          <w:i/>
+          <w:iCs/>
+        </w:rPr>
+        <w:t>at least</w:t>
+      </w:r>
+      <w:r>
+        <w:t>  </w:t>
+      </w:r>
+      <w:r>
+        <w:rPr>
+          <w:b/>
+          <w:bCs/>
+        </w:rPr>
+        <w:t>two</w:t>
+      </w:r>
+      <w:r>
+        <w:t> different mechanisms of exception control.</w:t>
+      </w:r>
+    </w:p>
+    <w:p>
+      <w:pPr>
+        <w:rPr>
+          <w:b/>
+          <w:bCs/>
+        </w:rPr>
+      </w:pPr>
+      <w:r>
+        <w:t>•   scheduling an appointment outside business hours</w:t>
+      </w:r>
+      <w:r>
+        <w:t xml:space="preserve"> </w:t>
+      </w:r>
+      <w:r>
+        <w:rPr>
+          <w:b/>
+          <w:bCs/>
+        </w:rPr>
+        <w:sym w:font="Wingdings" w:char="F0E0"/>
+      </w:r>
+      <w:r>
+        <w:rPr>
+          <w:b/>
+          <w:bCs/>
+        </w:rPr>
+        <w:t>set at 9 am to 530 pm locally on appointment entry</w:t>
+      </w:r>
+    </w:p>
+    <w:p>
+      <w:pPr>
+        <w:rPr>
+          <w:b/>
+          <w:bCs/>
+          <w:color w:val="FF0000"/>
+        </w:rPr>
+      </w:pPr>
+      <w:r>
+        <w:t>•   scheduling overlapping appointments</w:t>
+      </w:r>
+    </w:p>
+    <w:p>
+      <w:r>
+        <w:rPr>
+          <w:b/>
+          <w:bCs/>
+          <w:color w:val="FF0000"/>
+        </w:rPr>
+        <w:t xml:space="preserve">V2 update </w:t>
+      </w:r>
+      <w:r>
+        <w:rPr>
+          <w:b/>
+          <w:bCs/>
+          <w:color w:val="FF0000"/>
+        </w:rPr>
+        <w:sym w:font="Wingdings" w:char="F0E0"/>
+      </w:r>
+      <w:r>
+        <w:rPr>
+          <w:b/>
+          <w:bCs/>
+          <w:color w:val="FF0000"/>
+        </w:rPr>
+        <w:t xml:space="preserve"> added code to verify if new appointments overlap as well as old appointments that are modified.</w:t>
+      </w:r>
+      <w:bookmarkStart w:id="0" w:name="_GoBack"/>
+      <w:bookmarkEnd w:id="0"/>
+    </w:p>
+    <w:p>
+      <w:pPr>
+        <w:rPr>
+          <w:b/>
+          <w:bCs/>
+        </w:rPr>
+      </w:pPr>
+      <w:r>
+        <w:t>•   entering nonexistent or invalid customer data</w:t>
+      </w:r>
+      <w:r>
+        <w:sym w:font="Wingdings" w:char="F0E0"/>
+      </w:r>
+      <w:r>
+        <w:rPr>
+          <w:b/>
+          <w:bCs/>
+        </w:rPr>
+        <w:t xml:space="preserve"> taken care of by using combo boxes in the appointment </w:t>
+      </w:r>
+      <w:r>
+        <w:rPr>
+          <w:b/>
+          <w:bCs/>
+        </w:rPr>
+        <w:t>form, address form and other related forms.</w:t>
+      </w:r>
+    </w:p>
+    <w:p>
+      <w:pPr>
+        <w:rPr>
+          <w:b/>
+          <w:bCs/>
+          <w:color w:val="FF0000"/>
+        </w:rPr>
+      </w:pPr>
+      <w:r>
+        <w:rPr>
+          <w:b/>
+          <w:bCs/>
+          <w:color w:val="FF0000"/>
+        </w:rPr>
+        <w:t>v1</w:t>
+      </w:r>
+      <w:r>
+        <w:rPr>
+          <w:b/>
+          <w:bCs/>
+          <w:color w:val="FF0000"/>
+        </w:rPr>
+        <w:t xml:space="preserve"> update </w:t>
+      </w:r>
+      <w:r>
+        <w:rPr>
+          <w:b/>
+          <w:bCs/>
+          <w:color w:val="FF0000"/>
+        </w:rPr>
+        <w:sym w:font="Wingdings" w:char="F0E0"/>
+      </w:r>
+      <w:r>
+        <w:rPr>
+          <w:b/>
+          <w:bCs/>
+          <w:color w:val="FF0000"/>
+        </w:rPr>
+        <w:t xml:space="preserve"> added customer form validation, name + address is required</w:t>
+      </w:r>
+      <w:r>
+        <w:rPr>
+          <w:b/>
+          <w:bCs/>
+          <w:color w:val="FF0000"/>
+        </w:rPr>
+        <w:t>. Added address form validation, address + zipcode + phone number required.</w:t>
+      </w:r>
+    </w:p>
+    <w:p>
+      <w:pPr>
+        <w:rPr>
+          <w:b/>
+          <w:bCs/>
+        </w:rPr>
+      </w:pPr>
+      <w:r>
+        <w:t>•   entering an incorrect username and password</w:t>
+      </w:r>
+      <w:r>
+        <w:t xml:space="preserve"> </w:t>
+      </w:r>
+      <w:r>
+        <w:sym w:font="Wingdings" w:char="F0E0"/>
+      </w:r>
+      <w:r>
+        <w:t xml:space="preserve"> </w:t>
+      </w:r>
+      <w:r>
+        <w:rPr>
+          <w:b/>
+          <w:bCs/>
+        </w:rPr>
+        <w:t>done with language support from resource bundle api for incorrect login/pass or missing login/pass.</w:t>
+      </w:r>
+    </w:p>
+    <w:p/>
+    <w:p>
+      <w:r>
+        <w:t>G.  Write two or more lambda expressions to make your program more efficient, justifying the use of each lambda expression with an in-line comment.</w:t>
+      </w:r>
+      <w:r>
+        <w:br/>
+        <w:t> </w:t>
+      </w:r>
+    </w:p>
+    <w:p>
+      <w:r>
+        <w:t>H.   Write code to provide an alert if there is an appointment within 15 minutes of the user’s log-in.</w:t>
       </w:r>
     </w:p>
     <w:p>
@@ -791,10 +814,10 @@
         </w:rPr>
         <w:lastRenderedPageBreak/>
         <w:drawing>
-          <wp:inline distT="0" distB="0" distL="0" distR="0" wp14:anchorId="34E9F115" wp14:editId="6ABA303F">
-            <wp:extent cx="5943600" cy="4036060"/>
-            <wp:effectExtent l="0" t="0" r="0" b="2540"/>
-            <wp:docPr id="19" name="Picture 19"/>
+          <wp:inline distT="0" distB="0" distL="0" distR="0" wp14:anchorId="3E3B5FFE" wp14:editId="4393A992">
+            <wp:extent cx="5943600" cy="3147060"/>
+            <wp:effectExtent l="0" t="0" r="0" b="0"/>
+            <wp:docPr id="17" name="Picture 17"/>
             <wp:cNvGraphicFramePr>
               <a:graphicFrameLocks xmlns:a="http://schemas.openxmlformats.org/drawingml/2006/main" noChangeAspect="1"/>
             </wp:cNvGraphicFramePr>
@@ -814,6 +837,80 @@
                   <pic:spPr>
                     <a:xfrm>
                       <a:off x="0" y="0"/>
+                      <a:ext cx="5943600" cy="3147060"/>
+                    </a:xfrm>
+                    <a:prstGeom prst="rect">
+                      <a:avLst/>
+                    </a:prstGeom>
+                  </pic:spPr>
+                </pic:pic>
+              </a:graphicData>
+            </a:graphic>
+          </wp:inline>
+        </w:drawing>
+      </w:r>
+    </w:p>
+    <w:p/>
+    <w:p>
+      <w:pPr>
+        <w:rPr>
+          <w:b/>
+          <w:bCs/>
+        </w:rPr>
+      </w:pPr>
+      <w:r>
+        <w:rPr>
+          <w:b/>
+          <w:bCs/>
+        </w:rPr>
+        <w:t>NOTE: This alert happens because the current test data has appointments scheduled to start last year. In the submission these appointments will be removed, please test within BUSINESS HOURS(9-530).</w:t>
+      </w:r>
+    </w:p>
+    <w:p>
+      <w:r>
+        <w:t>I.   Provide the ability to generate </w:t>
+      </w:r>
+      <w:r>
+        <w:rPr>
+          <w:i/>
+          <w:iCs/>
+        </w:rPr>
+        <w:t>each</w:t>
+      </w:r>
+      <w:r>
+        <w:t>  of the following reports:</w:t>
+      </w:r>
+    </w:p>
+    <w:p>
+      <w:r>
+        <w:rPr>
+          <w:noProof/>
+        </w:rPr>
+        <w:lastRenderedPageBreak/>
+        <w:drawing>
+          <wp:inline distT="0" distB="0" distL="0" distR="0" wp14:anchorId="34E9F115" wp14:editId="6ABA303F">
+            <wp:extent cx="5943600" cy="4036060"/>
+            <wp:effectExtent l="0" t="0" r="0" b="2540"/>
+            <wp:docPr id="19" name="Picture 19"/>
+            <wp:cNvGraphicFramePr>
+              <a:graphicFrameLocks xmlns:a="http://schemas.openxmlformats.org/drawingml/2006/main" noChangeAspect="1"/>
+            </wp:cNvGraphicFramePr>
+            <a:graphic xmlns:a="http://schemas.openxmlformats.org/drawingml/2006/main">
+              <a:graphicData uri="http://schemas.openxmlformats.org/drawingml/2006/picture">
+                <pic:pic xmlns:pic="http://schemas.openxmlformats.org/drawingml/2006/picture">
+                  <pic:nvPicPr>
+                    <pic:cNvPr id="1" name=""/>
+                    <pic:cNvPicPr/>
+                  </pic:nvPicPr>
+                  <pic:blipFill>
+                    <a:blip r:embed="rId16"/>
+                    <a:stretch>
+                      <a:fillRect/>
+                    </a:stretch>
+                  </pic:blipFill>
+                  <pic:spPr>
+                    <a:xfrm>
+                      <a:off x="0" y="0"/>
                       <a:ext cx="5943600" cy="4036060"/>
                     </a:xfrm>
                     <a:prstGeom prst="rect">
@@ -934,7 +1031,7 @@
                     <pic:cNvPicPr/>
                   </pic:nvPicPr>
                   <pic:blipFill>
-                    <a:blip r:embed="rId16"/>
+                    <a:blip r:embed="rId17"/>
                     <a:stretch>
                       <a:fillRect/>
                     </a:stretch>

</xml_diff>